<commit_message>
16.Props. Updated Post component
</commit_message>
<xml_diff>
--- a/react-info.docx
+++ b/react-info.docx
@@ -2103,7 +2103,6 @@
           <w:bCs/>
           <w:sz w:val="24"/>
           <w:szCs w:val="24"/>
-          <w:lang w:val="en-US"/>
         </w:rPr>
         <w:t>12.</w:t>
       </w:r>
@@ -2294,7 +2293,6 @@
           <w:rFonts w:ascii="Times New Roman" w:hAnsi="Times New Roman" w:cs="Times New Roman"/>
           <w:sz w:val="24"/>
           <w:szCs w:val="24"/>
-          <w:lang w:val="en-US"/>
         </w:rPr>
       </w:pPr>
       <w:r>
@@ -2312,7 +2310,15 @@
           <w:szCs w:val="24"/>
           <w:lang w:val="en-US"/>
         </w:rPr>
-        <w:t xml:space="preserve">CSS </w:t>
+        <w:t>CSS</w:t>
+      </w:r>
+      <w:r>
+        <w:rPr>
+          <w:rFonts w:ascii="Times New Roman" w:hAnsi="Times New Roman" w:cs="Times New Roman"/>
+          <w:sz w:val="24"/>
+          <w:szCs w:val="24"/>
+        </w:rPr>
+        <w:t xml:space="preserve"> </w:t>
       </w:r>
       <w:r>
         <w:rPr>
@@ -2327,7 +2333,6 @@
           <w:rFonts w:ascii="Times New Roman" w:hAnsi="Times New Roman" w:cs="Times New Roman"/>
           <w:sz w:val="24"/>
           <w:szCs w:val="24"/>
-          <w:lang w:val="en-US"/>
         </w:rPr>
         <w:t>:</w:t>
       </w:r>
@@ -2345,6 +2350,7 @@
       <w:r>
         <w:rPr>
           <w:rFonts w:ascii="Times New Roman" w:hAnsi="Times New Roman" w:cs="Times New Roman"/>
+          <w:noProof/>
           <w:sz w:val="24"/>
           <w:szCs w:val="24"/>
         </w:rPr>
@@ -2493,6 +2499,7 @@
       <w:r>
         <w:rPr>
           <w:rFonts w:ascii="Times New Roman" w:hAnsi="Times New Roman" w:cs="Times New Roman"/>
+          <w:noProof/>
           <w:sz w:val="24"/>
           <w:szCs w:val="24"/>
         </w:rPr>
@@ -2551,6 +2558,7 @@
       <w:r>
         <w:rPr>
           <w:rFonts w:ascii="Times New Roman" w:hAnsi="Times New Roman" w:cs="Times New Roman"/>
+          <w:noProof/>
           <w:sz w:val="24"/>
           <w:szCs w:val="24"/>
           <w:lang w:val="en-US"/>
@@ -2702,6 +2710,7 @@
       <w:r>
         <w:rPr>
           <w:rFonts w:ascii="Times New Roman" w:hAnsi="Times New Roman" w:cs="Times New Roman"/>
+          <w:noProof/>
           <w:sz w:val="24"/>
           <w:szCs w:val="24"/>
           <w:lang w:val="en-US"/>
@@ -2788,6 +2797,7 @@
       <w:r>
         <w:rPr>
           <w:rFonts w:ascii="Times New Roman" w:hAnsi="Times New Roman" w:cs="Times New Roman"/>
+          <w:noProof/>
           <w:sz w:val="24"/>
           <w:szCs w:val="24"/>
           <w:lang w:val="en-US"/>
@@ -2844,6 +2854,7 @@
       <w:r>
         <w:rPr>
           <w:rFonts w:ascii="Times New Roman" w:hAnsi="Times New Roman" w:cs="Times New Roman"/>
+          <w:noProof/>
           <w:sz w:val="24"/>
           <w:szCs w:val="24"/>
           <w:lang w:val="en-US"/>
@@ -2884,6 +2895,265 @@
                         <a14:shadowObscured xmlns:a14="http://schemas.microsoft.com/office/drawing/2010/main"/>
                       </a:ext>
                     </a:extLst>
+                  </pic:spPr>
+                </pic:pic>
+              </a:graphicData>
+            </a:graphic>
+          </wp:inline>
+        </w:drawing>
+      </w:r>
+    </w:p>
+    <w:p>
+      <w:pPr>
+        <w:spacing w:line="360" w:lineRule="auto"/>
+        <w:jc w:val="both"/>
+        <w:rPr>
+          <w:rFonts w:ascii="Times New Roman" w:hAnsi="Times New Roman" w:cs="Times New Roman"/>
+          <w:sz w:val="24"/>
+          <w:szCs w:val="24"/>
+          <w:lang w:val="en-US"/>
+        </w:rPr>
+      </w:pPr>
+    </w:p>
+    <w:p>
+      <w:pPr>
+        <w:spacing w:line="360" w:lineRule="auto"/>
+        <w:jc w:val="both"/>
+        <w:rPr>
+          <w:rFonts w:ascii="Times New Roman" w:hAnsi="Times New Roman" w:cs="Times New Roman"/>
+          <w:b/>
+          <w:bCs/>
+          <w:sz w:val="24"/>
+          <w:szCs w:val="24"/>
+          <w:lang w:val="en-US"/>
+        </w:rPr>
+      </w:pPr>
+      <w:r>
+        <w:rPr>
+          <w:rFonts w:ascii="Times New Roman" w:hAnsi="Times New Roman" w:cs="Times New Roman"/>
+          <w:b/>
+          <w:bCs/>
+          <w:sz w:val="24"/>
+          <w:szCs w:val="24"/>
+        </w:rPr>
+        <w:t>16.</w:t>
+      </w:r>
+      <w:r>
+        <w:rPr>
+          <w:rFonts w:ascii="Times New Roman" w:hAnsi="Times New Roman" w:cs="Times New Roman"/>
+          <w:b/>
+          <w:bCs/>
+          <w:sz w:val="24"/>
+          <w:szCs w:val="24"/>
+          <w:lang w:val="en-US"/>
+        </w:rPr>
+        <w:t>Props</w:t>
+      </w:r>
+    </w:p>
+    <w:p>
+      <w:pPr>
+        <w:spacing w:line="360" w:lineRule="auto"/>
+        <w:jc w:val="both"/>
+        <w:rPr>
+          <w:rFonts w:ascii="Times New Roman" w:hAnsi="Times New Roman" w:cs="Times New Roman"/>
+          <w:sz w:val="24"/>
+          <w:szCs w:val="24"/>
+        </w:rPr>
+      </w:pPr>
+      <w:proofErr w:type="spellStart"/>
+      <w:r>
+        <w:rPr>
+          <w:rFonts w:ascii="Times New Roman" w:hAnsi="Times New Roman" w:cs="Times New Roman"/>
+          <w:sz w:val="24"/>
+          <w:szCs w:val="24"/>
+        </w:rPr>
+        <w:t>Props</w:t>
+      </w:r>
+      <w:proofErr w:type="spellEnd"/>
+      <w:r>
+        <w:rPr>
+          <w:rFonts w:ascii="Times New Roman" w:hAnsi="Times New Roman" w:cs="Times New Roman"/>
+          <w:sz w:val="24"/>
+          <w:szCs w:val="24"/>
+        </w:rPr>
+        <w:t xml:space="preserve"> — это входные данные React-компонентов, передаваемые от родительского компонента дочернему компоненту. </w:t>
+      </w:r>
+      <w:proofErr w:type="spellStart"/>
+      <w:r>
+        <w:rPr>
+          <w:rFonts w:ascii="Times New Roman" w:hAnsi="Times New Roman" w:cs="Times New Roman"/>
+          <w:sz w:val="24"/>
+          <w:szCs w:val="24"/>
+        </w:rPr>
+        <w:t>Props</w:t>
+      </w:r>
+      <w:proofErr w:type="spellEnd"/>
+      <w:r>
+        <w:rPr>
+          <w:rFonts w:ascii="Times New Roman" w:hAnsi="Times New Roman" w:cs="Times New Roman"/>
+          <w:sz w:val="24"/>
+          <w:szCs w:val="24"/>
+        </w:rPr>
+        <w:t xml:space="preserve"> </w:t>
+      </w:r>
+      <w:r>
+        <w:rPr>
+          <w:rFonts w:ascii="Times New Roman" w:hAnsi="Times New Roman" w:cs="Times New Roman"/>
+          <w:sz w:val="24"/>
+          <w:szCs w:val="24"/>
+        </w:rPr>
+        <w:t>приходят в компоненту всегда</w:t>
+      </w:r>
+      <w:r>
+        <w:rPr>
+          <w:rFonts w:ascii="Times New Roman" w:hAnsi="Times New Roman" w:cs="Times New Roman"/>
+          <w:sz w:val="24"/>
+          <w:szCs w:val="24"/>
+        </w:rPr>
+        <w:t>,</w:t>
+      </w:r>
+      <w:r>
+        <w:rPr>
+          <w:rFonts w:ascii="Times New Roman" w:hAnsi="Times New Roman" w:cs="Times New Roman"/>
+          <w:sz w:val="24"/>
+          <w:szCs w:val="24"/>
+        </w:rPr>
+        <w:t xml:space="preserve"> но могут быть как пустым объектом</w:t>
+      </w:r>
+      <w:r>
+        <w:rPr>
+          <w:rFonts w:ascii="Times New Roman" w:hAnsi="Times New Roman" w:cs="Times New Roman"/>
+          <w:sz w:val="24"/>
+          <w:szCs w:val="24"/>
+        </w:rPr>
+        <w:t xml:space="preserve">, </w:t>
+      </w:r>
+      <w:r>
+        <w:rPr>
+          <w:rFonts w:ascii="Times New Roman" w:hAnsi="Times New Roman" w:cs="Times New Roman"/>
+          <w:sz w:val="24"/>
+          <w:szCs w:val="24"/>
+        </w:rPr>
+        <w:t xml:space="preserve">так и объектом со свойствами. </w:t>
+      </w:r>
+      <w:proofErr w:type="spellStart"/>
+      <w:r>
+        <w:rPr>
+          <w:rFonts w:ascii="Times New Roman" w:hAnsi="Times New Roman" w:cs="Times New Roman"/>
+          <w:sz w:val="24"/>
+          <w:szCs w:val="24"/>
+        </w:rPr>
+        <w:t>Props</w:t>
+      </w:r>
+      <w:proofErr w:type="spellEnd"/>
+      <w:r>
+        <w:rPr>
+          <w:rFonts w:ascii="Times New Roman" w:hAnsi="Times New Roman" w:cs="Times New Roman"/>
+          <w:sz w:val="24"/>
+          <w:szCs w:val="24"/>
+        </w:rPr>
+        <w:t xml:space="preserve"> предназначены только для чтения.</w:t>
+      </w:r>
+    </w:p>
+    <w:p>
+      <w:pPr>
+        <w:spacing w:line="360" w:lineRule="auto"/>
+        <w:jc w:val="both"/>
+        <w:rPr>
+          <w:rFonts w:ascii="Times New Roman" w:hAnsi="Times New Roman" w:cs="Times New Roman"/>
+          <w:sz w:val="24"/>
+          <w:szCs w:val="24"/>
+        </w:rPr>
+      </w:pPr>
+      <w:r>
+        <w:rPr>
+          <w:rFonts w:ascii="Times New Roman" w:hAnsi="Times New Roman" w:cs="Times New Roman"/>
+          <w:sz w:val="24"/>
+          <w:szCs w:val="24"/>
+        </w:rPr>
+        <w:drawing>
+          <wp:inline distT="0" distB="0" distL="0" distR="0" wp14:anchorId="1940AEFD" wp14:editId="0A6E3A3C">
+            <wp:extent cx="5940425" cy="3486785"/>
+            <wp:effectExtent l="0" t="0" r="3175" b="0"/>
+            <wp:docPr id="14" name="Рисунок 14"/>
+            <wp:cNvGraphicFramePr>
+              <a:graphicFrameLocks xmlns:a="http://schemas.openxmlformats.org/drawingml/2006/main" noChangeAspect="1"/>
+            </wp:cNvGraphicFramePr>
+            <a:graphic xmlns:a="http://schemas.openxmlformats.org/drawingml/2006/main">
+              <a:graphicData uri="http://schemas.openxmlformats.org/drawingml/2006/picture">
+                <pic:pic xmlns:pic="http://schemas.openxmlformats.org/drawingml/2006/picture">
+                  <pic:nvPicPr>
+                    <pic:cNvPr id="1" name=""/>
+                    <pic:cNvPicPr/>
+                  </pic:nvPicPr>
+                  <pic:blipFill>
+                    <a:blip r:embed="rId34"/>
+                    <a:stretch>
+                      <a:fillRect/>
+                    </a:stretch>
+                  </pic:blipFill>
+                  <pic:spPr>
+                    <a:xfrm>
+                      <a:off x="0" y="0"/>
+                      <a:ext cx="5940425" cy="3486785"/>
+                    </a:xfrm>
+                    <a:prstGeom prst="rect">
+                      <a:avLst/>
+                    </a:prstGeom>
+                  </pic:spPr>
+                </pic:pic>
+              </a:graphicData>
+            </a:graphic>
+          </wp:inline>
+        </w:drawing>
+      </w:r>
+    </w:p>
+    <w:p>
+      <w:pPr>
+        <w:spacing w:line="360" w:lineRule="auto"/>
+        <w:jc w:val="both"/>
+        <w:rPr>
+          <w:rFonts w:ascii="Times New Roman" w:hAnsi="Times New Roman" w:cs="Times New Roman"/>
+          <w:sz w:val="24"/>
+          <w:szCs w:val="24"/>
+        </w:rPr>
+      </w:pPr>
+      <w:r>
+        <w:rPr>
+          <w:rFonts w:ascii="Times New Roman" w:hAnsi="Times New Roman" w:cs="Times New Roman"/>
+          <w:sz w:val="24"/>
+          <w:szCs w:val="24"/>
+        </w:rPr>
+        <w:lastRenderedPageBreak/>
+        <w:drawing>
+          <wp:inline distT="0" distB="0" distL="0" distR="0" wp14:anchorId="0CAB7808" wp14:editId="17C0BB7B">
+            <wp:extent cx="5940425" cy="3616960"/>
+            <wp:effectExtent l="0" t="0" r="3175" b="2540"/>
+            <wp:docPr id="15" name="Рисунок 15"/>
+            <wp:cNvGraphicFramePr>
+              <a:graphicFrameLocks xmlns:a="http://schemas.openxmlformats.org/drawingml/2006/main" noChangeAspect="1"/>
+            </wp:cNvGraphicFramePr>
+            <a:graphic xmlns:a="http://schemas.openxmlformats.org/drawingml/2006/main">
+              <a:graphicData uri="http://schemas.openxmlformats.org/drawingml/2006/picture">
+                <pic:pic xmlns:pic="http://schemas.openxmlformats.org/drawingml/2006/picture">
+                  <pic:nvPicPr>
+                    <pic:cNvPr id="1" name=""/>
+                    <pic:cNvPicPr/>
+                  </pic:nvPicPr>
+                  <pic:blipFill>
+                    <a:blip r:embed="rId35"/>
+                    <a:stretch>
+                      <a:fillRect/>
+                    </a:stretch>
+                  </pic:blipFill>
+                  <pic:spPr>
+                    <a:xfrm>
+                      <a:off x="0" y="0"/>
+                      <a:ext cx="5940425" cy="3616960"/>
+                    </a:xfrm>
+                    <a:prstGeom prst="rect">
+                      <a:avLst/>
+                    </a:prstGeom>
                   </pic:spPr>
                 </pic:pic>
               </a:graphicData>

</xml_diff>

<commit_message>
22.Exact routing for Dialogs component
</commit_message>
<xml_diff>
--- a/react-info.docx
+++ b/react-info.docx
@@ -728,7 +728,6 @@
         </w:rPr>
         <w:t xml:space="preserve"> необходимо указывать </w:t>
       </w:r>
-      <w:proofErr w:type="spellStart"/>
       <w:r>
         <w:rPr>
           <w:rFonts w:ascii="Times New Roman" w:hAnsi="Times New Roman" w:cs="Times New Roman"/>
@@ -740,7 +739,6 @@
         </w:rPr>
         <w:t>classname</w:t>
       </w:r>
-      <w:proofErr w:type="spellEnd"/>
       <w:r>
         <w:rPr>
           <w:rFonts w:ascii="Times New Roman" w:hAnsi="Times New Roman" w:cs="Times New Roman"/>
@@ -1368,42 +1366,8 @@
           <w:sz w:val="24"/>
           <w:szCs w:val="24"/>
         </w:rPr>
-        <w:t xml:space="preserve">08.Теория по </w:t>
-      </w:r>
-      <w:proofErr w:type="spellStart"/>
-      <w:r>
-        <w:rPr>
-          <w:rFonts w:ascii="Times New Roman" w:hAnsi="Times New Roman" w:cs="Times New Roman"/>
-          <w:b/>
-          <w:bCs/>
-          <w:sz w:val="24"/>
-          <w:szCs w:val="24"/>
-        </w:rPr>
-        <w:t>import</w:t>
-      </w:r>
-      <w:proofErr w:type="spellEnd"/>
-      <w:r>
-        <w:rPr>
-          <w:rFonts w:ascii="Times New Roman" w:hAnsi="Times New Roman" w:cs="Times New Roman"/>
-          <w:b/>
-          <w:bCs/>
-          <w:sz w:val="24"/>
-          <w:szCs w:val="24"/>
-        </w:rPr>
-        <w:t>/</w:t>
-      </w:r>
-      <w:proofErr w:type="spellStart"/>
-      <w:r>
-        <w:rPr>
-          <w:rFonts w:ascii="Times New Roman" w:hAnsi="Times New Roman" w:cs="Times New Roman"/>
-          <w:b/>
-          <w:bCs/>
-          <w:sz w:val="24"/>
-          <w:szCs w:val="24"/>
-        </w:rPr>
-        <w:t>export</w:t>
-      </w:r>
-      <w:proofErr w:type="spellEnd"/>
+        <w:t>08.Теория по import/export</w:t>
+      </w:r>
     </w:p>
     <w:p>
       <w:pPr>
@@ -1434,39 +1398,8 @@
             <w:sz w:val="24"/>
             <w:szCs w:val="24"/>
           </w:rPr>
-          <w:t xml:space="preserve">Модульный подход к разработке </w:t>
+          <w:t>Модульный подход к разработке web-приложений с использованием JavaScript: AMD и RequireJS</w:t>
         </w:r>
-        <w:proofErr w:type="spellStart"/>
-        <w:r>
-          <w:rPr>
-            <w:rStyle w:val="a3"/>
-            <w:rFonts w:ascii="Times New Roman" w:hAnsi="Times New Roman" w:cs="Times New Roman"/>
-            <w:sz w:val="24"/>
-            <w:szCs w:val="24"/>
-          </w:rPr>
-          <w:t>web</w:t>
-        </w:r>
-        <w:proofErr w:type="spellEnd"/>
-        <w:r>
-          <w:rPr>
-            <w:rStyle w:val="a3"/>
-            <w:rFonts w:ascii="Times New Roman" w:hAnsi="Times New Roman" w:cs="Times New Roman"/>
-            <w:sz w:val="24"/>
-            <w:szCs w:val="24"/>
-          </w:rPr>
-          <w:t xml:space="preserve">-приложений с использованием JavaScript: AMD и </w:t>
-        </w:r>
-        <w:proofErr w:type="spellStart"/>
-        <w:r>
-          <w:rPr>
-            <w:rStyle w:val="a3"/>
-            <w:rFonts w:ascii="Times New Roman" w:hAnsi="Times New Roman" w:cs="Times New Roman"/>
-            <w:sz w:val="24"/>
-            <w:szCs w:val="24"/>
-          </w:rPr>
-          <w:t>RequireJS</w:t>
-        </w:r>
-        <w:proofErr w:type="spellEnd"/>
       </w:hyperlink>
     </w:p>
     <w:p>
@@ -1915,7 +1848,6 @@
         <w:t xml:space="preserve">, </w:t>
       </w:r>
       <w:hyperlink r:id="rId22" w:history="1">
-        <w:proofErr w:type="spellStart"/>
         <w:r>
           <w:rPr>
             <w:rStyle w:val="a3"/>
@@ -1926,7 +1858,6 @@
           </w:rPr>
           <w:t>doka</w:t>
         </w:r>
-        <w:proofErr w:type="spellEnd"/>
       </w:hyperlink>
       <w:r>
         <w:rPr>
@@ -2018,7 +1949,6 @@
         <w:t xml:space="preserve">, </w:t>
       </w:r>
       <w:hyperlink r:id="rId25" w:history="1">
-        <w:proofErr w:type="spellStart"/>
         <w:r>
           <w:rPr>
             <w:rStyle w:val="a3"/>
@@ -2029,7 +1959,6 @@
           </w:rPr>
           <w:t>doka</w:t>
         </w:r>
-        <w:proofErr w:type="spellEnd"/>
       </w:hyperlink>
       <w:r>
         <w:rPr>
@@ -2423,7 +2352,6 @@
         </w:rPr>
         <w:t>.</w:t>
       </w:r>
-      <w:proofErr w:type="spellStart"/>
       <w:r>
         <w:rPr>
           <w:rFonts w:ascii="Times New Roman" w:hAnsi="Times New Roman" w:cs="Times New Roman"/>
@@ -2433,7 +2361,6 @@
         </w:rPr>
         <w:t>css</w:t>
       </w:r>
-      <w:proofErr w:type="spellEnd"/>
       <w:r>
         <w:rPr>
           <w:rFonts w:ascii="Times New Roman" w:hAnsi="Times New Roman" w:cs="Times New Roman"/>
@@ -2632,23 +2559,13 @@
         </w:rPr>
         <w:t>.</w:t>
       </w:r>
-      <w:proofErr w:type="spellStart"/>
-      <w:r>
-        <w:rPr>
-          <w:rFonts w:ascii="Times New Roman" w:hAnsi="Times New Roman" w:cs="Times New Roman"/>
-          <w:sz w:val="24"/>
-          <w:szCs w:val="24"/>
-        </w:rPr>
-        <w:t>компонента_класс</w:t>
-      </w:r>
-      <w:proofErr w:type="spellEnd"/>
-      <w:r>
-        <w:rPr>
-          <w:rFonts w:ascii="Times New Roman" w:hAnsi="Times New Roman" w:cs="Times New Roman"/>
-          <w:sz w:val="24"/>
-          <w:szCs w:val="24"/>
-        </w:rPr>
-        <w:t>_</w:t>
+      <w:r>
+        <w:rPr>
+          <w:rFonts w:ascii="Times New Roman" w:hAnsi="Times New Roman" w:cs="Times New Roman"/>
+          <w:sz w:val="24"/>
+          <w:szCs w:val="24"/>
+        </w:rPr>
+        <w:t>компонента_класс_</w:t>
       </w:r>
       <w:r>
         <w:rPr>
@@ -2931,41 +2848,21 @@
           <w:szCs w:val="24"/>
         </w:rPr>
       </w:pPr>
-      <w:proofErr w:type="spellStart"/>
-      <w:r>
-        <w:rPr>
-          <w:rFonts w:ascii="Times New Roman" w:hAnsi="Times New Roman" w:cs="Times New Roman"/>
-          <w:sz w:val="24"/>
-          <w:szCs w:val="24"/>
-        </w:rPr>
-        <w:t>Props</w:t>
-      </w:r>
-      <w:proofErr w:type="spellEnd"/>
-      <w:r>
-        <w:rPr>
-          <w:rFonts w:ascii="Times New Roman" w:hAnsi="Times New Roman" w:cs="Times New Roman"/>
-          <w:sz w:val="24"/>
-          <w:szCs w:val="24"/>
-        </w:rPr>
-        <w:t xml:space="preserve"> — это входные данные React-компонентов, передаваемые от родительского компонента дочернему компоненту. </w:t>
-      </w:r>
-      <w:proofErr w:type="spellStart"/>
-      <w:r>
-        <w:rPr>
-          <w:rFonts w:ascii="Times New Roman" w:hAnsi="Times New Roman" w:cs="Times New Roman"/>
-          <w:sz w:val="24"/>
-          <w:szCs w:val="24"/>
-        </w:rPr>
-        <w:t>Props</w:t>
-      </w:r>
-      <w:proofErr w:type="spellEnd"/>
-      <w:r>
-        <w:rPr>
-          <w:rFonts w:ascii="Times New Roman" w:hAnsi="Times New Roman" w:cs="Times New Roman"/>
-          <w:sz w:val="24"/>
-          <w:szCs w:val="24"/>
-        </w:rPr>
-        <w:t xml:space="preserve"> </w:t>
+      <w:r>
+        <w:rPr>
+          <w:rFonts w:ascii="Times New Roman" w:hAnsi="Times New Roman" w:cs="Times New Roman"/>
+          <w:sz w:val="24"/>
+          <w:szCs w:val="24"/>
+        </w:rPr>
+        <w:t xml:space="preserve">Props — это входные данные React-компонентов, передаваемые от родительского компонента дочернему компоненту. </w:t>
+      </w:r>
+      <w:r>
+        <w:rPr>
+          <w:rFonts w:ascii="Times New Roman" w:hAnsi="Times New Roman" w:cs="Times New Roman"/>
+          <w:sz w:val="24"/>
+          <w:szCs w:val="24"/>
+        </w:rPr>
+        <w:t xml:space="preserve">Props </w:t>
       </w:r>
       <w:r>
         <w:rPr>
@@ -3007,23 +2904,13 @@
         </w:rPr>
         <w:t xml:space="preserve">так и объектом со свойствами. </w:t>
       </w:r>
-      <w:proofErr w:type="spellStart"/>
-      <w:r>
-        <w:rPr>
-          <w:rFonts w:ascii="Times New Roman" w:hAnsi="Times New Roman" w:cs="Times New Roman"/>
-          <w:sz w:val="24"/>
-          <w:szCs w:val="24"/>
-        </w:rPr>
-        <w:t>Props</w:t>
-      </w:r>
-      <w:proofErr w:type="spellEnd"/>
-      <w:r>
-        <w:rPr>
-          <w:rFonts w:ascii="Times New Roman" w:hAnsi="Times New Roman" w:cs="Times New Roman"/>
-          <w:sz w:val="24"/>
-          <w:szCs w:val="24"/>
-        </w:rPr>
-        <w:t xml:space="preserve"> предназначены только для чтения.</w:t>
+      <w:r>
+        <w:rPr>
+          <w:rFonts w:ascii="Times New Roman" w:hAnsi="Times New Roman" w:cs="Times New Roman"/>
+          <w:sz w:val="24"/>
+          <w:szCs w:val="24"/>
+        </w:rPr>
+        <w:t>Props предназначены только для чтения.</w:t>
       </w:r>
     </w:p>
     <w:p>
@@ -3237,61 +3124,7 @@
           <w:sz w:val="24"/>
           <w:szCs w:val="24"/>
         </w:rPr>
-        <w:t>«За сценой» &lt;Link&gt; рендерит &lt;a&gt; с настоящим </w:t>
-      </w:r>
-      <w:proofErr w:type="spellStart"/>
-      <w:r>
-        <w:rPr>
-          <w:rFonts w:ascii="Times New Roman" w:hAnsi="Times New Roman" w:cs="Times New Roman"/>
-          <w:sz w:val="24"/>
-          <w:szCs w:val="24"/>
-        </w:rPr>
-        <w:t>href</w:t>
-      </w:r>
-      <w:proofErr w:type="spellEnd"/>
-      <w:r>
-        <w:rPr>
-          <w:rFonts w:ascii="Times New Roman" w:hAnsi="Times New Roman" w:cs="Times New Roman"/>
-          <w:sz w:val="24"/>
-          <w:szCs w:val="24"/>
-        </w:rPr>
-        <w:t>, так что люди, использующие клавиатуру для навигации или экранные считывающие устройства (</w:t>
-      </w:r>
-      <w:proofErr w:type="spellStart"/>
-      <w:r>
-        <w:rPr>
-          <w:rFonts w:ascii="Times New Roman" w:hAnsi="Times New Roman" w:cs="Times New Roman"/>
-          <w:sz w:val="24"/>
-          <w:szCs w:val="24"/>
-        </w:rPr>
-        <w:t>screen</w:t>
-      </w:r>
-      <w:proofErr w:type="spellEnd"/>
-      <w:r>
-        <w:rPr>
-          <w:rFonts w:ascii="Times New Roman" w:hAnsi="Times New Roman" w:cs="Times New Roman"/>
-          <w:sz w:val="24"/>
-          <w:szCs w:val="24"/>
-        </w:rPr>
-        <w:t xml:space="preserve"> </w:t>
-      </w:r>
-      <w:proofErr w:type="spellStart"/>
-      <w:r>
-        <w:rPr>
-          <w:rFonts w:ascii="Times New Roman" w:hAnsi="Times New Roman" w:cs="Times New Roman"/>
-          <w:sz w:val="24"/>
-          <w:szCs w:val="24"/>
-        </w:rPr>
-        <w:t>readers</w:t>
-      </w:r>
-      <w:proofErr w:type="spellEnd"/>
-      <w:r>
-        <w:rPr>
-          <w:rFonts w:ascii="Times New Roman" w:hAnsi="Times New Roman" w:cs="Times New Roman"/>
-          <w:sz w:val="24"/>
-          <w:szCs w:val="24"/>
-        </w:rPr>
-        <w:t>), смогут без проблем пользоваться приложением.</w:t>
+        <w:t>«За сценой» &lt;Link&gt; рендерит &lt;a&gt; с настоящим href, так что люди, использующие клавиатуру для навигации или экранные считывающие устройства (screen readers), смогут без проблем пользоваться приложением.</w:t>
       </w:r>
       <w:r>
         <w:rPr>
@@ -3402,6 +3235,175 @@
           <w:lang w:val="en-US"/>
         </w:rPr>
         <w:t xml:space="preserve"> </w:t>
+      </w:r>
+    </w:p>
+    <w:p>
+      <w:pPr>
+        <w:spacing w:line="360" w:lineRule="auto"/>
+        <w:jc w:val="both"/>
+        <w:rPr>
+          <w:rFonts w:ascii="Times New Roman" w:hAnsi="Times New Roman" w:cs="Times New Roman"/>
+          <w:sz w:val="24"/>
+          <w:szCs w:val="24"/>
+          <w:lang w:val="en-US"/>
+        </w:rPr>
+      </w:pPr>
+    </w:p>
+    <w:p>
+      <w:pPr>
+        <w:spacing w:line="360" w:lineRule="auto"/>
+        <w:jc w:val="both"/>
+        <w:rPr>
+          <w:rFonts w:ascii="Times New Roman" w:hAnsi="Times New Roman" w:cs="Times New Roman"/>
+          <w:b/>
+          <w:bCs/>
+          <w:sz w:val="24"/>
+          <w:szCs w:val="24"/>
+          <w:lang w:val="en-US"/>
+        </w:rPr>
+      </w:pPr>
+      <w:r>
+        <w:rPr>
+          <w:rFonts w:ascii="Times New Roman" w:hAnsi="Times New Roman" w:cs="Times New Roman"/>
+          <w:b/>
+          <w:bCs/>
+          <w:sz w:val="24"/>
+          <w:szCs w:val="24"/>
+        </w:rPr>
+        <w:t>22.</w:t>
+      </w:r>
+      <w:r>
+        <w:rPr>
+          <w:rFonts w:ascii="Times New Roman" w:hAnsi="Times New Roman" w:cs="Times New Roman"/>
+          <w:b/>
+          <w:bCs/>
+          <w:sz w:val="24"/>
+          <w:szCs w:val="24"/>
+          <w:lang w:val="en-US"/>
+        </w:rPr>
+        <w:t>Route exact</w:t>
+      </w:r>
+    </w:p>
+    <w:p>
+      <w:pPr>
+        <w:spacing w:line="360" w:lineRule="auto"/>
+        <w:jc w:val="both"/>
+        <w:rPr>
+          <w:rFonts w:ascii="Times New Roman" w:hAnsi="Times New Roman" w:cs="Times New Roman"/>
+          <w:sz w:val="24"/>
+          <w:szCs w:val="24"/>
+        </w:rPr>
+      </w:pPr>
+      <w:r>
+        <w:rPr>
+          <w:rFonts w:ascii="Times New Roman" w:hAnsi="Times New Roman" w:cs="Times New Roman"/>
+          <w:sz w:val="24"/>
+          <w:szCs w:val="24"/>
+        </w:rPr>
+        <w:t xml:space="preserve">В React v6 </w:t>
+      </w:r>
+      <w:r>
+        <w:rPr>
+          <w:rFonts w:ascii="Times New Roman" w:hAnsi="Times New Roman" w:cs="Times New Roman"/>
+          <w:sz w:val="24"/>
+          <w:szCs w:val="24"/>
+        </w:rPr>
+        <w:t xml:space="preserve">не </w:t>
+      </w:r>
+      <w:r>
+        <w:rPr>
+          <w:rFonts w:ascii="Times New Roman" w:hAnsi="Times New Roman" w:cs="Times New Roman"/>
+          <w:sz w:val="24"/>
+          <w:szCs w:val="24"/>
+        </w:rPr>
+        <w:t xml:space="preserve">нужно использовать exact, все пути по умолчанию должны </w:t>
+      </w:r>
+      <w:r>
+        <w:rPr>
+          <w:rFonts w:ascii="Times New Roman" w:hAnsi="Times New Roman" w:cs="Times New Roman"/>
+          <w:sz w:val="24"/>
+          <w:szCs w:val="24"/>
+        </w:rPr>
+        <w:t xml:space="preserve">полностью </w:t>
+      </w:r>
+      <w:r>
+        <w:rPr>
+          <w:rFonts w:ascii="Times New Roman" w:hAnsi="Times New Roman" w:cs="Times New Roman"/>
+          <w:sz w:val="24"/>
+          <w:szCs w:val="24"/>
+        </w:rPr>
+        <w:t>совпадать</w:t>
+      </w:r>
+      <w:r>
+        <w:rPr>
+          <w:rFonts w:ascii="Times New Roman" w:hAnsi="Times New Roman" w:cs="Times New Roman"/>
+          <w:sz w:val="24"/>
+          <w:szCs w:val="24"/>
+        </w:rPr>
+        <w:t>. В</w:t>
+      </w:r>
+      <w:r>
+        <w:rPr>
+          <w:rFonts w:ascii="Times New Roman" w:hAnsi="Times New Roman" w:cs="Times New Roman"/>
+          <w:sz w:val="24"/>
+          <w:szCs w:val="24"/>
+        </w:rPr>
+        <w:t xml:space="preserve"> нашем случае к path в App.js нужно добавить * &lt;Route path="/dialogs/*" element={&lt;Dialogs /&gt;} /&gt;</w:t>
+      </w:r>
+    </w:p>
+    <w:p>
+      <w:pPr>
+        <w:spacing w:line="360" w:lineRule="auto"/>
+        <w:jc w:val="both"/>
+        <w:rPr>
+          <w:rFonts w:ascii="Times New Roman" w:hAnsi="Times New Roman" w:cs="Times New Roman"/>
+          <w:sz w:val="24"/>
+          <w:szCs w:val="24"/>
+          <w:lang w:val="en-US"/>
+        </w:rPr>
+      </w:pPr>
+      <w:r>
+        <w:rPr>
+          <w:rFonts w:ascii="Times New Roman" w:hAnsi="Times New Roman" w:cs="Times New Roman"/>
+          <w:sz w:val="24"/>
+          <w:szCs w:val="24"/>
+        </w:rPr>
+        <w:lastRenderedPageBreak/>
+        <w:drawing>
+          <wp:inline distT="0" distB="0" distL="0" distR="0" wp14:anchorId="1AF08591" wp14:editId="5B1BA3AF">
+            <wp:extent cx="5940425" cy="2214245"/>
+            <wp:effectExtent l="0" t="0" r="3175" b="0"/>
+            <wp:docPr id="13" name="Рисунок 13"/>
+            <wp:cNvGraphicFramePr>
+              <a:graphicFrameLocks xmlns:a="http://schemas.openxmlformats.org/drawingml/2006/main" noChangeAspect="1"/>
+            </wp:cNvGraphicFramePr>
+            <a:graphic xmlns:a="http://schemas.openxmlformats.org/drawingml/2006/main">
+              <a:graphicData uri="http://schemas.openxmlformats.org/drawingml/2006/picture">
+                <pic:pic xmlns:pic="http://schemas.openxmlformats.org/drawingml/2006/picture">
+                  <pic:nvPicPr>
+                    <pic:cNvPr id="1" name=""/>
+                    <pic:cNvPicPr/>
+                  </pic:nvPicPr>
+                  <pic:blipFill>
+                    <a:blip r:embed="rId39"/>
+                    <a:stretch>
+                      <a:fillRect/>
+                    </a:stretch>
+                  </pic:blipFill>
+                  <pic:spPr>
+                    <a:xfrm>
+                      <a:off x="0" y="0"/>
+                      <a:ext cx="5940425" cy="2214245"/>
+                    </a:xfrm>
+                    <a:prstGeom prst="rect">
+                      <a:avLst/>
+                    </a:prstGeom>
+                  </pic:spPr>
+                </pic:pic>
+              </a:graphicData>
+            </a:graphic>
+          </wp:inline>
+        </w:drawing>
       </w:r>
     </w:p>
     <w:sectPr>

</xml_diff>

<commit_message>
24.Preparing BLL->UI for Items in Dialogs and MyPosts components
</commit_message>
<xml_diff>
--- a/react-info.docx
+++ b/react-info.docx
@@ -3188,7 +3188,6 @@
           <w:rFonts w:ascii="Times New Roman" w:hAnsi="Times New Roman" w:cs="Times New Roman"/>
           <w:sz w:val="24"/>
           <w:szCs w:val="24"/>
-          <w:lang w:val="en-US"/>
         </w:rPr>
       </w:pPr>
       <w:hyperlink r:id="rId37" w:history="1">
@@ -3200,7 +3199,26 @@
             <w:szCs w:val="24"/>
             <w:lang w:val="en-US"/>
           </w:rPr>
-          <w:t>History API</w:t>
+          <w:t>History</w:t>
+        </w:r>
+        <w:r>
+          <w:rPr>
+            <w:rStyle w:val="a3"/>
+            <w:rFonts w:ascii="Times New Roman" w:hAnsi="Times New Roman" w:cs="Times New Roman"/>
+            <w:sz w:val="24"/>
+            <w:szCs w:val="24"/>
+          </w:rPr>
+          <w:t xml:space="preserve"> </w:t>
+        </w:r>
+        <w:r>
+          <w:rPr>
+            <w:rStyle w:val="a3"/>
+            <w:rFonts w:ascii="Times New Roman" w:hAnsi="Times New Roman" w:cs="Times New Roman"/>
+            <w:sz w:val="24"/>
+            <w:szCs w:val="24"/>
+            <w:lang w:val="en-US"/>
+          </w:rPr>
+          <w:t>API</w:t>
         </w:r>
       </w:hyperlink>
     </w:p>
@@ -3212,7 +3230,6 @@
           <w:rFonts w:ascii="Times New Roman" w:hAnsi="Times New Roman" w:cs="Times New Roman"/>
           <w:sz w:val="24"/>
           <w:szCs w:val="24"/>
-          <w:lang w:val="en-US"/>
         </w:rPr>
       </w:pPr>
       <w:hyperlink r:id="rId38" w:history="1">
@@ -3232,7 +3249,6 @@
           <w:rFonts w:ascii="Times New Roman" w:hAnsi="Times New Roman" w:cs="Times New Roman"/>
           <w:sz w:val="24"/>
           <w:szCs w:val="24"/>
-          <w:lang w:val="en-US"/>
         </w:rPr>
         <w:t xml:space="preserve"> </w:t>
       </w:r>
@@ -3245,21 +3261,19 @@
           <w:rFonts w:ascii="Times New Roman" w:hAnsi="Times New Roman" w:cs="Times New Roman"/>
           <w:sz w:val="24"/>
           <w:szCs w:val="24"/>
-          <w:lang w:val="en-US"/>
-        </w:rPr>
-      </w:pPr>
-    </w:p>
-    <w:p>
-      <w:pPr>
-        <w:spacing w:line="360" w:lineRule="auto"/>
-        <w:jc w:val="both"/>
-        <w:rPr>
-          <w:rFonts w:ascii="Times New Roman" w:hAnsi="Times New Roman" w:cs="Times New Roman"/>
-          <w:b/>
-          <w:bCs/>
-          <w:sz w:val="24"/>
-          <w:szCs w:val="24"/>
-          <w:lang w:val="en-US"/>
+        </w:rPr>
+      </w:pPr>
+    </w:p>
+    <w:p>
+      <w:pPr>
+        <w:spacing w:line="360" w:lineRule="auto"/>
+        <w:jc w:val="both"/>
+        <w:rPr>
+          <w:rFonts w:ascii="Times New Roman" w:hAnsi="Times New Roman" w:cs="Times New Roman"/>
+          <w:b/>
+          <w:bCs/>
+          <w:sz w:val="24"/>
+          <w:szCs w:val="24"/>
         </w:rPr>
       </w:pPr>
       <w:r>
@@ -3281,7 +3295,28 @@
           <w:szCs w:val="24"/>
           <w:lang w:val="en-US"/>
         </w:rPr>
-        <w:t>Route exact</w:t>
+        <w:t>Route</w:t>
+      </w:r>
+      <w:r>
+        <w:rPr>
+          <w:rFonts w:ascii="Times New Roman" w:hAnsi="Times New Roman" w:cs="Times New Roman"/>
+          <w:b/>
+          <w:bCs/>
+          <w:sz w:val="24"/>
+          <w:szCs w:val="24"/>
+        </w:rPr>
+        <w:t xml:space="preserve"> </w:t>
+      </w:r>
+      <w:r>
+        <w:rPr>
+          <w:rFonts w:ascii="Times New Roman" w:hAnsi="Times New Roman" w:cs="Times New Roman"/>
+          <w:b/>
+          <w:bCs/>
+          <w:sz w:val="24"/>
+          <w:szCs w:val="24"/>
+          <w:lang w:val="en-US"/>
+        </w:rPr>
+        <w:t>exact</w:t>
       </w:r>
     </w:p>
     <w:p>
@@ -3365,6 +3400,7 @@
       <w:r>
         <w:rPr>
           <w:rFonts w:ascii="Times New Roman" w:hAnsi="Times New Roman" w:cs="Times New Roman"/>
+          <w:noProof/>
           <w:sz w:val="24"/>
           <w:szCs w:val="24"/>
         </w:rPr>
@@ -3404,6 +3440,161 @@
             </a:graphic>
           </wp:inline>
         </w:drawing>
+      </w:r>
+    </w:p>
+    <w:p>
+      <w:pPr>
+        <w:spacing w:line="360" w:lineRule="auto"/>
+        <w:jc w:val="both"/>
+        <w:rPr>
+          <w:rFonts w:ascii="Times New Roman" w:hAnsi="Times New Roman" w:cs="Times New Roman"/>
+          <w:sz w:val="24"/>
+          <w:szCs w:val="24"/>
+          <w:lang w:val="en-US"/>
+        </w:rPr>
+      </w:pPr>
+    </w:p>
+    <w:p>
+      <w:pPr>
+        <w:spacing w:line="360" w:lineRule="auto"/>
+        <w:jc w:val="both"/>
+        <w:rPr>
+          <w:rFonts w:ascii="Times New Roman" w:hAnsi="Times New Roman" w:cs="Times New Roman"/>
+          <w:b/>
+          <w:bCs/>
+          <w:sz w:val="24"/>
+          <w:szCs w:val="24"/>
+          <w:lang w:val="en-US"/>
+        </w:rPr>
+      </w:pPr>
+      <w:r>
+        <w:rPr>
+          <w:rFonts w:ascii="Times New Roman" w:hAnsi="Times New Roman" w:cs="Times New Roman"/>
+          <w:b/>
+          <w:bCs/>
+          <w:sz w:val="24"/>
+          <w:szCs w:val="24"/>
+          <w:lang w:val="en-US"/>
+        </w:rPr>
+        <w:t>24.Preparing BLL-&gt;UI for</w:t>
+      </w:r>
+      <w:r>
+        <w:rPr>
+          <w:rFonts w:ascii="Times New Roman" w:hAnsi="Times New Roman" w:cs="Times New Roman"/>
+          <w:b/>
+          <w:bCs/>
+          <w:sz w:val="24"/>
+          <w:szCs w:val="24"/>
+          <w:lang w:val="en-US"/>
+        </w:rPr>
+        <w:t xml:space="preserve"> </w:t>
+      </w:r>
+      <w:r>
+        <w:rPr>
+          <w:rFonts w:ascii="Times New Roman" w:hAnsi="Times New Roman" w:cs="Times New Roman"/>
+          <w:b/>
+          <w:bCs/>
+          <w:sz w:val="24"/>
+          <w:szCs w:val="24"/>
+          <w:lang w:val="en-US"/>
+        </w:rPr>
+        <w:t>Items in</w:t>
+      </w:r>
+      <w:r>
+        <w:rPr>
+          <w:rFonts w:ascii="Times New Roman" w:hAnsi="Times New Roman" w:cs="Times New Roman"/>
+          <w:b/>
+          <w:bCs/>
+          <w:sz w:val="24"/>
+          <w:szCs w:val="24"/>
+          <w:lang w:val="en-US"/>
+        </w:rPr>
+        <w:t xml:space="preserve"> Dialogs and MyPosts</w:t>
+      </w:r>
+      <w:r>
+        <w:rPr>
+          <w:rFonts w:ascii="Times New Roman" w:hAnsi="Times New Roman" w:cs="Times New Roman"/>
+          <w:b/>
+          <w:bCs/>
+          <w:sz w:val="24"/>
+          <w:szCs w:val="24"/>
+          <w:lang w:val="en-US"/>
+        </w:rPr>
+        <w:t xml:space="preserve"> components</w:t>
+      </w:r>
+    </w:p>
+    <w:p>
+      <w:pPr>
+        <w:spacing w:line="360" w:lineRule="auto"/>
+        <w:jc w:val="both"/>
+        <w:rPr>
+          <w:rFonts w:ascii="Times New Roman" w:hAnsi="Times New Roman" w:cs="Times New Roman"/>
+          <w:sz w:val="24"/>
+          <w:szCs w:val="24"/>
+          <w:lang w:val="en-US"/>
+        </w:rPr>
+      </w:pPr>
+      <w:r>
+        <w:rPr>
+          <w:rFonts w:ascii="Times New Roman" w:hAnsi="Times New Roman" w:cs="Times New Roman"/>
+          <w:sz w:val="24"/>
+          <w:szCs w:val="24"/>
+          <w:lang w:val="en-US"/>
+        </w:rPr>
+        <w:t xml:space="preserve">BLL </w:t>
+      </w:r>
+      <w:r>
+        <w:rPr>
+          <w:rFonts w:ascii="Times New Roman" w:hAnsi="Times New Roman" w:cs="Times New Roman"/>
+          <w:sz w:val="24"/>
+          <w:szCs w:val="24"/>
+          <w:lang w:val="en-US"/>
+        </w:rPr>
+        <w:t xml:space="preserve">— </w:t>
+      </w:r>
+      <w:r>
+        <w:rPr>
+          <w:rFonts w:ascii="Times New Roman" w:hAnsi="Times New Roman" w:cs="Times New Roman"/>
+          <w:sz w:val="24"/>
+          <w:szCs w:val="24"/>
+          <w:lang w:val="en-US"/>
+        </w:rPr>
+        <w:t>Business Logic Layer (</w:t>
+      </w:r>
+      <w:r>
+        <w:rPr>
+          <w:rFonts w:ascii="Times New Roman" w:hAnsi="Times New Roman" w:cs="Times New Roman"/>
+          <w:sz w:val="24"/>
+          <w:szCs w:val="24"/>
+        </w:rPr>
+        <w:t>например</w:t>
+      </w:r>
+      <w:r>
+        <w:rPr>
+          <w:rFonts w:ascii="Times New Roman" w:hAnsi="Times New Roman" w:cs="Times New Roman"/>
+          <w:sz w:val="24"/>
+          <w:szCs w:val="24"/>
+          <w:lang w:val="en-US"/>
+        </w:rPr>
+        <w:t xml:space="preserve">, </w:t>
+      </w:r>
+      <w:r>
+        <w:rPr>
+          <w:rFonts w:ascii="Times New Roman" w:hAnsi="Times New Roman" w:cs="Times New Roman"/>
+          <w:sz w:val="24"/>
+          <w:szCs w:val="24"/>
+          <w:lang w:val="en-US"/>
+        </w:rPr>
+        <w:t>Redux)</w:t>
+      </w:r>
+      <w:r>
+        <w:rPr>
+          <w:rFonts w:ascii="Times New Roman" w:hAnsi="Times New Roman" w:cs="Times New Roman"/>
+          <w:sz w:val="24"/>
+          <w:szCs w:val="24"/>
+          <w:lang w:val="en-US"/>
+        </w:rPr>
+        <w:t>.</w:t>
       </w:r>
     </w:p>
     <w:sectPr>

</xml_diff>

<commit_message>
27.Route attributes: component vs render
</commit_message>
<xml_diff>
--- a/react-info.docx
+++ b/react-info.docx
@@ -3596,6 +3596,155 @@
         </w:rPr>
         <w:t>.</w:t>
       </w:r>
+    </w:p>
+    <w:p>
+      <w:pPr>
+        <w:spacing w:line="360" w:lineRule="auto"/>
+        <w:jc w:val="both"/>
+        <w:rPr>
+          <w:rFonts w:ascii="Times New Roman" w:hAnsi="Times New Roman" w:cs="Times New Roman"/>
+          <w:sz w:val="24"/>
+          <w:szCs w:val="24"/>
+          <w:lang w:val="en-US"/>
+        </w:rPr>
+      </w:pPr>
+    </w:p>
+    <w:p>
+      <w:pPr>
+        <w:spacing w:line="360" w:lineRule="auto"/>
+        <w:rPr>
+          <w:rFonts w:ascii="Times New Roman" w:hAnsi="Times New Roman" w:cs="Times New Roman"/>
+          <w:b/>
+          <w:bCs/>
+          <w:sz w:val="24"/>
+          <w:szCs w:val="24"/>
+        </w:rPr>
+      </w:pPr>
+      <w:r>
+        <w:rPr>
+          <w:rFonts w:ascii="Times New Roman" w:hAnsi="Times New Roman" w:cs="Times New Roman"/>
+          <w:b/>
+          <w:bCs/>
+          <w:sz w:val="24"/>
+          <w:szCs w:val="24"/>
+        </w:rPr>
+        <w:t>27.</w:t>
+      </w:r>
+      <w:r>
+        <w:rPr>
+          <w:rFonts w:ascii="Times New Roman" w:hAnsi="Times New Roman" w:cs="Times New Roman"/>
+          <w:b/>
+          <w:bCs/>
+          <w:sz w:val="24"/>
+          <w:szCs w:val="24"/>
+          <w:lang w:val="en-US"/>
+        </w:rPr>
+        <w:t>Route</w:t>
+      </w:r>
+      <w:r>
+        <w:rPr>
+          <w:rFonts w:ascii="Times New Roman" w:hAnsi="Times New Roman" w:cs="Times New Roman"/>
+          <w:b/>
+          <w:bCs/>
+          <w:sz w:val="24"/>
+          <w:szCs w:val="24"/>
+        </w:rPr>
+        <w:t xml:space="preserve"> </w:t>
+      </w:r>
+      <w:r>
+        <w:rPr>
+          <w:rFonts w:ascii="Times New Roman" w:hAnsi="Times New Roman" w:cs="Times New Roman"/>
+          <w:b/>
+          <w:bCs/>
+          <w:sz w:val="24"/>
+          <w:szCs w:val="24"/>
+          <w:lang w:val="en-US"/>
+        </w:rPr>
+        <w:t>attributes: component vs render</w:t>
+      </w:r>
+    </w:p>
+    <w:p>
+      <w:pPr>
+        <w:spacing w:line="360" w:lineRule="auto"/>
+        <w:jc w:val="both"/>
+        <w:rPr>
+          <w:rFonts w:ascii="Times New Roman" w:hAnsi="Times New Roman" w:cs="Times New Roman"/>
+          <w:sz w:val="24"/>
+          <w:szCs w:val="24"/>
+        </w:rPr>
+      </w:pPr>
+      <w:r>
+        <w:rPr>
+          <w:rFonts w:ascii="Times New Roman" w:hAnsi="Times New Roman" w:cs="Times New Roman"/>
+          <w:sz w:val="24"/>
+          <w:szCs w:val="24"/>
+        </w:rPr>
+        <w:t xml:space="preserve">С обновлением "react-router-dom" до 6 версии component и render объединили в одно свойство element. В element можно передать любой JSX-элемент.  </w:t>
+      </w:r>
+    </w:p>
+    <w:p>
+      <w:pPr>
+        <w:spacing w:line="360" w:lineRule="auto"/>
+        <w:jc w:val="both"/>
+        <w:rPr>
+          <w:rFonts w:ascii="Times New Roman" w:hAnsi="Times New Roman" w:cs="Times New Roman"/>
+          <w:sz w:val="24"/>
+          <w:szCs w:val="24"/>
+        </w:rPr>
+      </w:pPr>
+      <w:r>
+        <w:rPr>
+          <w:rFonts w:ascii="Times New Roman" w:hAnsi="Times New Roman" w:cs="Times New Roman"/>
+          <w:sz w:val="24"/>
+          <w:szCs w:val="24"/>
+        </w:rPr>
+        <w:drawing>
+          <wp:inline distT="0" distB="0" distL="0" distR="0" wp14:anchorId="38DDDB06" wp14:editId="061E93FE">
+            <wp:extent cx="5940425" cy="1259840"/>
+            <wp:effectExtent l="0" t="0" r="3175" b="0"/>
+            <wp:docPr id="16" name="Рисунок 16"/>
+            <wp:cNvGraphicFramePr>
+              <a:graphicFrameLocks xmlns:a="http://schemas.openxmlformats.org/drawingml/2006/main" noChangeAspect="1"/>
+            </wp:cNvGraphicFramePr>
+            <a:graphic xmlns:a="http://schemas.openxmlformats.org/drawingml/2006/main">
+              <a:graphicData uri="http://schemas.openxmlformats.org/drawingml/2006/picture">
+                <pic:pic xmlns:pic="http://schemas.openxmlformats.org/drawingml/2006/picture">
+                  <pic:nvPicPr>
+                    <pic:cNvPr id="1" name=""/>
+                    <pic:cNvPicPr/>
+                  </pic:nvPicPr>
+                  <pic:blipFill>
+                    <a:blip r:embed="rId40"/>
+                    <a:stretch>
+                      <a:fillRect/>
+                    </a:stretch>
+                  </pic:blipFill>
+                  <pic:spPr>
+                    <a:xfrm>
+                      <a:off x="0" y="0"/>
+                      <a:ext cx="5940425" cy="1259840"/>
+                    </a:xfrm>
+                    <a:prstGeom prst="rect">
+                      <a:avLst/>
+                    </a:prstGeom>
+                  </pic:spPr>
+                </pic:pic>
+              </a:graphicData>
+            </a:graphic>
+          </wp:inline>
+        </w:drawing>
+      </w:r>
+    </w:p>
+    <w:p>
+      <w:pPr>
+        <w:spacing w:line="360" w:lineRule="auto"/>
+        <w:jc w:val="both"/>
+        <w:rPr>
+          <w:rFonts w:ascii="Times New Roman" w:hAnsi="Times New Roman" w:cs="Times New Roman"/>
+          <w:sz w:val="24"/>
+          <w:szCs w:val="24"/>
+        </w:rPr>
+      </w:pPr>
     </w:p>
     <w:sectPr>
       <w:pgSz w:w="11906" w:h="16838"/>
@@ -4129,6 +4278,11 @@
       <w:szCs w:val="20"/>
     </w:rPr>
   </w:style>
+  <w:style w:type="character" w:customStyle="1" w:styleId="style-scope">
+    <w:name w:val="style-scope"/>
+    <w:basedOn w:val="a0"/>
+    <w:rsid w:val="005D1295"/>
+  </w:style>
 </w:styles>
 </file>
 

</xml_diff>